<commit_message>
Update PDC Project 2 Group 3 Report.docx
</commit_message>
<xml_diff>
--- a/PDC Project 2 Group 3 Report.docx
+++ b/PDC Project 2 Group 3 Report.docx
@@ -1,15 +1,12 @@
 
 <file path=word/document.xml><?xml version="1.0" encoding="utf-8"?>
-<w:document xmlns:wpc="http://schemas.microsoft.com/office/word/2010/wordprocessingCanvas" xmlns:mc="http://schemas.openxmlformats.org/markup-compatibility/2006" xmlns:o="urn:schemas-microsoft-com:office:office" xmlns:r="http://schemas.openxmlformats.org/officeDocument/2006/relationships" xmlns:m="http://schemas.openxmlformats.org/officeDocument/2006/math" xmlns:v="urn:schemas-microsoft-com:vml" xmlns:wp14="http://schemas.microsoft.com/office/word/2010/wordprocessingDrawing" xmlns:wp="http://schemas.openxmlformats.org/drawingml/2006/wordprocessingDrawing" xmlns:w10="urn:schemas-microsoft-com:office:word" xmlns:w="http://schemas.openxmlformats.org/wordprocessingml/2006/main" xmlns:w14="http://schemas.microsoft.com/office/word/2010/wordml" xmlns:w15="http://schemas.microsoft.com/office/word/2012/wordml" xmlns:wpg="http://schemas.microsoft.com/office/word/2010/wordprocessingGroup" xmlns:wpi="http://schemas.microsoft.com/office/word/2010/wordprocessingInk" xmlns:wne="http://schemas.microsoft.com/office/word/2006/wordml" xmlns:wps="http://schemas.microsoft.com/office/word/2010/wordprocessingShape" mc:Ignorable="w14 w15 wp14">
+<w:document xmlns:wpc="http://schemas.microsoft.com/office/word/2010/wordprocessingCanvas" xmlns:cx="http://schemas.microsoft.com/office/drawing/2014/chartex" xmlns:cx1="http://schemas.microsoft.com/office/drawing/2015/9/8/chartex" xmlns:cx2="http://schemas.microsoft.com/office/drawing/2015/10/21/chartex" xmlns:cx3="http://schemas.microsoft.com/office/drawing/2016/5/9/chartex" xmlns:cx4="http://schemas.microsoft.com/office/drawing/2016/5/10/chartex" xmlns:cx5="http://schemas.microsoft.com/office/drawing/2016/5/11/chartex" xmlns:cx6="http://schemas.microsoft.com/office/drawing/2016/5/12/chartex" xmlns:cx7="http://schemas.microsoft.com/office/drawing/2016/5/13/chartex" xmlns:cx8="http://schemas.microsoft.com/office/drawing/2016/5/14/chartex" xmlns:mc="http://schemas.openxmlformats.org/markup-compatibility/2006" xmlns:aink="http://schemas.microsoft.com/office/drawing/2016/ink" xmlns:am3d="http://schemas.microsoft.com/office/drawing/2017/model3d" xmlns:o="urn:schemas-microsoft-com:office:office" xmlns:oel="http://schemas.microsoft.com/office/2019/extlst" xmlns:r="http://schemas.openxmlformats.org/officeDocument/2006/relationships" xmlns:m="http://schemas.openxmlformats.org/officeDocument/2006/math" xmlns:v="urn:schemas-microsoft-com:vml" xmlns:wp14="http://schemas.microsoft.com/office/word/2010/wordprocessingDrawing" xmlns:wp="http://schemas.openxmlformats.org/drawingml/2006/wordprocessingDrawing" xmlns:w10="urn:schemas-microsoft-com:office:word" xmlns:w="http://schemas.openxmlformats.org/wordprocessingml/2006/main" xmlns:w14="http://schemas.microsoft.com/office/word/2010/wordml" xmlns:w15="http://schemas.microsoft.com/office/word/2012/wordml" xmlns:w16cex="http://schemas.microsoft.com/office/word/2018/wordml/cex" xmlns:w16cid="http://schemas.microsoft.com/office/word/2016/wordml/cid" xmlns:w16="http://schemas.microsoft.com/office/word/2018/wordml" xmlns:w16du="http://schemas.microsoft.com/office/word/2023/wordml/word16du" xmlns:w16sdtdh="http://schemas.microsoft.com/office/word/2020/wordml/sdtdatahash" xmlns:w16se="http://schemas.microsoft.com/office/word/2015/wordml/symex" xmlns:wpg="http://schemas.microsoft.com/office/word/2010/wordprocessingGroup" xmlns:wpi="http://schemas.microsoft.com/office/word/2010/wordprocessingInk" xmlns:wne="http://schemas.microsoft.com/office/word/2006/wordml" xmlns:wps="http://schemas.microsoft.com/office/word/2010/wordprocessingShape" mc:Ignorable="w14 w15 w16se w16cid w16 w16cex w16sdtdh wp14">
   <w:body>
-    <w:p xmlns:wp14="http://schemas.microsoft.com/office/word/2010/wordml" wp14:textId="47B30EF2">
+    <w:p>
       <w:pPr>
         <w:pStyle w:val="Heading1"/>
       </w:pPr>
-      <w:bookmarkStart w:name="_GoBack" w:id="0"/>
-      <w:bookmarkEnd w:id="0"/>
-      <w:r>
-        <w:rPr/>
+      <w:r>
         <w:t>Project Setup</w:t>
       </w:r>
     </w:p>
@@ -18,28 +15,17 @@
         <w:pStyle w:val="Heading2"/>
       </w:pPr>
       <w:r>
-        <w:rPr/>
         <w:t>Introduction</w:t>
       </w:r>
     </w:p>
     <w:p>
-      <w:pPr>
-        <w:pStyle w:val="Normal"/>
-        <w:bidi w:val="0"/>
-        <w:spacing w:before="0" w:beforeAutospacing="off" w:after="160" w:afterAutospacing="off" w:line="259" w:lineRule="auto"/>
-        <w:ind w:left="0" w:right="0"/>
-        <w:jc w:val="left"/>
-      </w:pPr>
-      <w:r>
-        <w:rPr/>
+      <w:r>
         <w:t>We have decided to continue using our Who Wants to be a Millionaire game, with a GUI adap</w:t>
       </w:r>
       <w:r>
-        <w:rPr/>
         <w:t>tation and a database element replacing our old CLI game and file I/o systems entirely.</w:t>
       </w:r>
       <w:r>
-        <w:rPr/>
         <w:t xml:space="preserve"> </w:t>
       </w:r>
       <w:r>
@@ -49,11 +35,9 @@
         <w:br/>
       </w:r>
       <w:r>
-        <w:rPr/>
         <w:t>The user will now be able to choose to play the game, look at the leaderboard or exit without doing anything from the interface. Once you hit play, the game should look like the CLI version of the game, but now with a more interactive button system to answer que</w:t>
       </w:r>
       <w:r>
-        <w:rPr/>
         <w:t>stions and use Lifelines.</w:t>
       </w:r>
     </w:p>
@@ -62,40 +46,26 @@
         <w:pStyle w:val="Heading2"/>
       </w:pPr>
       <w:r>
-        <w:rPr/>
         <w:t>Features</w:t>
       </w:r>
     </w:p>
     <w:p>
-      <w:pPr>
-        <w:pStyle w:val="Normal"/>
-      </w:pPr>
-      <w:r>
-        <w:rPr/>
+      <w:r>
         <w:t xml:space="preserve">We have implemented features such as the default Lifelines which are seen in the TV show, which include the 50:50, Phone a Friend and Ask the Audience </w:t>
       </w:r>
       <w:r>
-        <w:rPr/>
         <w:t>Lifelines</w:t>
       </w:r>
       <w:r>
-        <w:rPr/>
-        <w:t xml:space="preserve"> which can only be used once per game.</w:t>
-      </w:r>
-      <w:r>
-        <w:rPr/>
-        <w:t xml:space="preserve"> There is also a </w:t>
-      </w:r>
-      <w:r>
-        <w:rPr/>
+        <w:t xml:space="preserve"> which can only be used once per game. There is also a </w:t>
+      </w:r>
+      <w:r>
         <w:t>participant and leaderboard saved as files available under resources.</w:t>
       </w:r>
       <w:r>
-        <w:rPr/>
         <w:t xml:space="preserve"> </w:t>
       </w:r>
       <w:r>
-        <w:rPr/>
         <w:t>The leaderboard only saves the top 5 people with the most money received, and their names.</w:t>
       </w:r>
     </w:p>
@@ -104,15 +74,11 @@
         <w:pStyle w:val="Heading1"/>
       </w:pPr>
       <w:r>
-        <w:rPr/>
         <w:t>GitHub URL</w:t>
       </w:r>
     </w:p>
     <w:p>
-      <w:pPr>
-        <w:pStyle w:val="Normal"/>
-      </w:pPr>
-      <w:hyperlink r:id="R95d4fa60e6bc4797">
+      <w:hyperlink r:id="rId6">
         <w:r>
           <w:rPr>
             <w:rStyle w:val="Hyperlink"/>
@@ -121,7 +87,6 @@
         </w:r>
       </w:hyperlink>
       <w:r>
-        <w:rPr/>
         <w:t xml:space="preserve"> </w:t>
       </w:r>
     </w:p>
@@ -130,25 +95,12 @@
         <w:pStyle w:val="Heading1"/>
       </w:pPr>
       <w:r>
-        <w:rPr/>
         <w:t>Project Contribution</w:t>
       </w:r>
     </w:p>
     <w:p>
-      <w:pPr>
-        <w:pStyle w:val="Normal"/>
-      </w:pPr>
-      <w:r>
-        <w:rPr/>
-        <w:t xml:space="preserve">Unfortunately, in this part of the project, the contribution was </w:t>
-      </w:r>
-      <w:r>
-        <w:rPr/>
-        <w:t>made</w:t>
-      </w:r>
-      <w:r>
-        <w:rPr/>
-        <w:t xml:space="preserve"> quite a lot by Yara, as Yuta was sick since 25</w:t>
+      <w:r>
+        <w:t>Unfortunately, in this part of the project, the contribution was made quite a lot by Yara, as Yuta was sick since 25</w:t>
       </w:r>
       <w:r>
         <w:rPr>
@@ -157,68 +109,80 @@
         <w:t>th</w:t>
       </w:r>
       <w:r>
-        <w:rPr/>
         <w:t xml:space="preserve"> of May (Thursday)</w:t>
       </w:r>
       <w:r>
-        <w:rPr/>
         <w:t xml:space="preserve"> and still has</w:t>
       </w:r>
       <w:r>
-        <w:rPr/>
-        <w:t xml:space="preserve"> a viral throat infection and</w:t>
-      </w:r>
-      <w:r>
-        <w:rPr/>
-        <w:t xml:space="preserve"> flu</w:t>
-      </w:r>
-      <w:r>
-        <w:rPr/>
-        <w:t>. The GUI element</w:t>
-      </w:r>
-      <w:r>
-        <w:rPr/>
+        <w:t xml:space="preserve"> a viral throat infection and flu. The GUI element</w:t>
+      </w:r>
+      <w:r>
         <w:t xml:space="preserve"> and conversion</w:t>
       </w:r>
       <w:r>
-        <w:rPr/>
         <w:t xml:space="preserve"> was</w:t>
       </w:r>
       <w:r>
-        <w:rPr/>
         <w:t xml:space="preserve"> done by Yara, and the </w:t>
       </w:r>
       <w:r>
-        <w:rPr/>
         <w:t>d</w:t>
       </w:r>
       <w:r>
-        <w:rPr/>
         <w:t xml:space="preserve">atabases and other project elements such as tests were done by Yuta. We agree that </w:t>
       </w:r>
       <w:r>
-        <w:rPr/>
-        <w:t>the contribution was 40:60, reflective of the GitHub commits and overall work done.</w:t>
+        <w:t xml:space="preserve">the contribution was </w:t>
+      </w:r>
+      <w:r>
+        <w:t>still 50:50</w:t>
+      </w:r>
+      <w:r>
+        <w:t xml:space="preserve"> regardless due to the situation.</w:t>
       </w:r>
     </w:p>
     <w:sectPr>
-      <w:pgSz w:w="12240" w:h="15840" w:orient="portrait"/>
+      <w:headerReference w:type="default" r:id="rId7"/>
+      <w:footerReference w:type="default" r:id="rId8"/>
+      <w:pgSz w:w="12240" w:h="15840"/>
       <w:pgMar w:top="1440" w:right="1440" w:bottom="1440" w:left="1440" w:header="720" w:footer="720" w:gutter="0"/>
       <w:cols w:space="720"/>
       <w:docGrid w:linePitch="360"/>
-      <w:headerReference w:type="default" r:id="R16febc763aa14ad4"/>
-      <w:footerReference w:type="default" r:id="Rfa7f8610460240f6"/>
     </w:sectPr>
   </w:body>
 </w:document>
 </file>
 
-<file path=word/footer.xml><?xml version="1.0" encoding="utf-8"?>
-<w:ftr xmlns:w14="http://schemas.microsoft.com/office/word/2010/wordml" xmlns:w="http://schemas.openxmlformats.org/wordprocessingml/2006/main">
+<file path=word/endnotes.xml><?xml version="1.0" encoding="utf-8"?>
+<w:endnotes xmlns:wpc="http://schemas.microsoft.com/office/word/2010/wordprocessingCanvas" xmlns:cx="http://schemas.microsoft.com/office/drawing/2014/chartex" xmlns:cx1="http://schemas.microsoft.com/office/drawing/2015/9/8/chartex" xmlns:cx2="http://schemas.microsoft.com/office/drawing/2015/10/21/chartex" xmlns:cx3="http://schemas.microsoft.com/office/drawing/2016/5/9/chartex" xmlns:cx4="http://schemas.microsoft.com/office/drawing/2016/5/10/chartex" xmlns:cx5="http://schemas.microsoft.com/office/drawing/2016/5/11/chartex" xmlns:cx6="http://schemas.microsoft.com/office/drawing/2016/5/12/chartex" xmlns:cx7="http://schemas.microsoft.com/office/drawing/2016/5/13/chartex" xmlns:cx8="http://schemas.microsoft.com/office/drawing/2016/5/14/chartex" xmlns:mc="http://schemas.openxmlformats.org/markup-compatibility/2006" xmlns:aink="http://schemas.microsoft.com/office/drawing/2016/ink" xmlns:am3d="http://schemas.microsoft.com/office/drawing/2017/model3d" xmlns:o="urn:schemas-microsoft-com:office:office" xmlns:oel="http://schemas.microsoft.com/office/2019/extlst" xmlns:r="http://schemas.openxmlformats.org/officeDocument/2006/relationships" xmlns:m="http://schemas.openxmlformats.org/officeDocument/2006/math" xmlns:v="urn:schemas-microsoft-com:vml" xmlns:wp14="http://schemas.microsoft.com/office/word/2010/wordprocessingDrawing" xmlns:wp="http://schemas.openxmlformats.org/drawingml/2006/wordprocessingDrawing" xmlns:w10="urn:schemas-microsoft-com:office:word" xmlns:w="http://schemas.openxmlformats.org/wordprocessingml/2006/main" xmlns:w14="http://schemas.microsoft.com/office/word/2010/wordml" xmlns:w15="http://schemas.microsoft.com/office/word/2012/wordml" xmlns:w16cex="http://schemas.microsoft.com/office/word/2018/wordml/cex" xmlns:w16cid="http://schemas.microsoft.com/office/word/2016/wordml/cid" xmlns:w16="http://schemas.microsoft.com/office/word/2018/wordml" xmlns:w16du="http://schemas.microsoft.com/office/word/2023/wordml/word16du" xmlns:w16sdtdh="http://schemas.microsoft.com/office/word/2020/wordml/sdtdatahash" xmlns:w16se="http://schemas.microsoft.com/office/word/2015/wordml/symex" xmlns:wpg="http://schemas.microsoft.com/office/word/2010/wordprocessingGroup" xmlns:wpi="http://schemas.microsoft.com/office/word/2010/wordprocessingInk" xmlns:wne="http://schemas.microsoft.com/office/word/2006/wordml" xmlns:wps="http://schemas.microsoft.com/office/word/2010/wordprocessingShape" mc:Ignorable="w14 w15 w16se w16cid w16 w16cex w16sdtdh wp14">
+  <w:endnote w:type="separator" w:id="-1">
+    <w:p>
+      <w:pPr>
+        <w:spacing w:after="0" w:line="240" w:lineRule="auto"/>
+      </w:pPr>
+      <w:r>
+        <w:separator/>
+      </w:r>
+    </w:p>
+  </w:endnote>
+  <w:endnote w:type="continuationSeparator" w:id="0">
+    <w:p>
+      <w:pPr>
+        <w:spacing w:after="0" w:line="240" w:lineRule="auto"/>
+      </w:pPr>
+      <w:r>
+        <w:continuationSeparator/>
+      </w:r>
+    </w:p>
+  </w:endnote>
+</w:endnotes>
+</file>
+
+<file path=word/footer1.xml><?xml version="1.0" encoding="utf-8"?>
+<w:ftr xmlns:wpc="http://schemas.microsoft.com/office/word/2010/wordprocessingCanvas" xmlns:cx="http://schemas.microsoft.com/office/drawing/2014/chartex" xmlns:cx1="http://schemas.microsoft.com/office/drawing/2015/9/8/chartex" xmlns:cx2="http://schemas.microsoft.com/office/drawing/2015/10/21/chartex" xmlns:cx3="http://schemas.microsoft.com/office/drawing/2016/5/9/chartex" xmlns:cx4="http://schemas.microsoft.com/office/drawing/2016/5/10/chartex" xmlns:cx5="http://schemas.microsoft.com/office/drawing/2016/5/11/chartex" xmlns:cx6="http://schemas.microsoft.com/office/drawing/2016/5/12/chartex" xmlns:cx7="http://schemas.microsoft.com/office/drawing/2016/5/13/chartex" xmlns:cx8="http://schemas.microsoft.com/office/drawing/2016/5/14/chartex" xmlns:mc="http://schemas.openxmlformats.org/markup-compatibility/2006" xmlns:aink="http://schemas.microsoft.com/office/drawing/2016/ink" xmlns:am3d="http://schemas.microsoft.com/office/drawing/2017/model3d" xmlns:o="urn:schemas-microsoft-com:office:office" xmlns:oel="http://schemas.microsoft.com/office/2019/extlst" xmlns:r="http://schemas.openxmlformats.org/officeDocument/2006/relationships" xmlns:m="http://schemas.openxmlformats.org/officeDocument/2006/math" xmlns:v="urn:schemas-microsoft-com:vml" xmlns:wp14="http://schemas.microsoft.com/office/word/2010/wordprocessingDrawing" xmlns:wp="http://schemas.openxmlformats.org/drawingml/2006/wordprocessingDrawing" xmlns:w10="urn:schemas-microsoft-com:office:word" xmlns:w="http://schemas.openxmlformats.org/wordprocessingml/2006/main" xmlns:w14="http://schemas.microsoft.com/office/word/2010/wordml" xmlns:w15="http://schemas.microsoft.com/office/word/2012/wordml" xmlns:w16cex="http://schemas.microsoft.com/office/word/2018/wordml/cex" xmlns:w16cid="http://schemas.microsoft.com/office/word/2016/wordml/cid" xmlns:w16="http://schemas.microsoft.com/office/word/2018/wordml" xmlns:w16du="http://schemas.microsoft.com/office/word/2023/wordml/word16du" xmlns:w16sdtdh="http://schemas.microsoft.com/office/word/2020/wordml/sdtdatahash" xmlns:w16se="http://schemas.microsoft.com/office/word/2015/wordml/symex" xmlns:wpg="http://schemas.microsoft.com/office/word/2010/wordprocessingGroup" xmlns:wpi="http://schemas.microsoft.com/office/word/2010/wordprocessingInk" xmlns:wne="http://schemas.microsoft.com/office/word/2006/wordml" xmlns:wps="http://schemas.microsoft.com/office/word/2010/wordprocessingShape" mc:Ignorable="w14 w15 w16se w16cid w16 w16cex w16sdtdh wp14">
   <w:tbl>
     <w:tblPr>
-      <w:tblStyle w:val="TableNormal"/>
-      <w:bidiVisual w:val="0"/>
       <w:tblW w:w="0" w:type="auto"/>
       <w:tblLayout w:type="fixed"/>
       <w:tblLook w:val="06A0" w:firstRow="1" w:lastRow="0" w:firstColumn="1" w:lastColumn="0" w:noHBand="1" w:noVBand="1"/>
@@ -235,26 +199,21 @@
       <w:tc>
         <w:tcPr>
           <w:tcW w:w="3120" w:type="dxa"/>
-          <w:tcMar/>
         </w:tcPr>
         <w:p>
           <w:pPr>
             <w:pStyle w:val="Header"/>
-            <w:bidi w:val="0"/>
             <w:ind w:left="-115"/>
-            <w:jc w:val="left"/>
           </w:pPr>
         </w:p>
       </w:tc>
       <w:tc>
         <w:tcPr>
           <w:tcW w:w="3120" w:type="dxa"/>
-          <w:tcMar/>
         </w:tcPr>
         <w:p>
           <w:pPr>
             <w:pStyle w:val="Header"/>
-            <w:bidi w:val="0"/>
             <w:jc w:val="center"/>
           </w:pPr>
         </w:p>
@@ -262,12 +221,10 @@
       <w:tc>
         <w:tcPr>
           <w:tcW w:w="3120" w:type="dxa"/>
-          <w:tcMar/>
         </w:tcPr>
         <w:p>
           <w:pPr>
             <w:pStyle w:val="Header"/>
-            <w:bidi w:val="0"/>
             <w:ind w:right="-115"/>
             <w:jc w:val="right"/>
           </w:pPr>
@@ -278,18 +235,40 @@
   <w:p>
     <w:pPr>
       <w:pStyle w:val="Footer"/>
-      <w:bidi w:val="0"/>
     </w:pPr>
   </w:p>
 </w:ftr>
 </file>
 
-<file path=word/header.xml><?xml version="1.0" encoding="utf-8"?>
-<w:hdr xmlns:w14="http://schemas.microsoft.com/office/word/2010/wordml" xmlns:w="http://schemas.openxmlformats.org/wordprocessingml/2006/main">
+<file path=word/footnotes.xml><?xml version="1.0" encoding="utf-8"?>
+<w:footnotes xmlns:wpc="http://schemas.microsoft.com/office/word/2010/wordprocessingCanvas" xmlns:cx="http://schemas.microsoft.com/office/drawing/2014/chartex" xmlns:cx1="http://schemas.microsoft.com/office/drawing/2015/9/8/chartex" xmlns:cx2="http://schemas.microsoft.com/office/drawing/2015/10/21/chartex" xmlns:cx3="http://schemas.microsoft.com/office/drawing/2016/5/9/chartex" xmlns:cx4="http://schemas.microsoft.com/office/drawing/2016/5/10/chartex" xmlns:cx5="http://schemas.microsoft.com/office/drawing/2016/5/11/chartex" xmlns:cx6="http://schemas.microsoft.com/office/drawing/2016/5/12/chartex" xmlns:cx7="http://schemas.microsoft.com/office/drawing/2016/5/13/chartex" xmlns:cx8="http://schemas.microsoft.com/office/drawing/2016/5/14/chartex" xmlns:mc="http://schemas.openxmlformats.org/markup-compatibility/2006" xmlns:aink="http://schemas.microsoft.com/office/drawing/2016/ink" xmlns:am3d="http://schemas.microsoft.com/office/drawing/2017/model3d" xmlns:o="urn:schemas-microsoft-com:office:office" xmlns:oel="http://schemas.microsoft.com/office/2019/extlst" xmlns:r="http://schemas.openxmlformats.org/officeDocument/2006/relationships" xmlns:m="http://schemas.openxmlformats.org/officeDocument/2006/math" xmlns:v="urn:schemas-microsoft-com:vml" xmlns:wp14="http://schemas.microsoft.com/office/word/2010/wordprocessingDrawing" xmlns:wp="http://schemas.openxmlformats.org/drawingml/2006/wordprocessingDrawing" xmlns:w10="urn:schemas-microsoft-com:office:word" xmlns:w="http://schemas.openxmlformats.org/wordprocessingml/2006/main" xmlns:w14="http://schemas.microsoft.com/office/word/2010/wordml" xmlns:w15="http://schemas.microsoft.com/office/word/2012/wordml" xmlns:w16cex="http://schemas.microsoft.com/office/word/2018/wordml/cex" xmlns:w16cid="http://schemas.microsoft.com/office/word/2016/wordml/cid" xmlns:w16="http://schemas.microsoft.com/office/word/2018/wordml" xmlns:w16du="http://schemas.microsoft.com/office/word/2023/wordml/word16du" xmlns:w16sdtdh="http://schemas.microsoft.com/office/word/2020/wordml/sdtdatahash" xmlns:w16se="http://schemas.microsoft.com/office/word/2015/wordml/symex" xmlns:wpg="http://schemas.microsoft.com/office/word/2010/wordprocessingGroup" xmlns:wpi="http://schemas.microsoft.com/office/word/2010/wordprocessingInk" xmlns:wne="http://schemas.microsoft.com/office/word/2006/wordml" xmlns:wps="http://schemas.microsoft.com/office/word/2010/wordprocessingShape" mc:Ignorable="w14 w15 w16se w16cid w16 w16cex w16sdtdh wp14">
+  <w:footnote w:type="separator" w:id="-1">
+    <w:p>
+      <w:pPr>
+        <w:spacing w:after="0" w:line="240" w:lineRule="auto"/>
+      </w:pPr>
+      <w:r>
+        <w:separator/>
+      </w:r>
+    </w:p>
+  </w:footnote>
+  <w:footnote w:type="continuationSeparator" w:id="0">
+    <w:p>
+      <w:pPr>
+        <w:spacing w:after="0" w:line="240" w:lineRule="auto"/>
+      </w:pPr>
+      <w:r>
+        <w:continuationSeparator/>
+      </w:r>
+    </w:p>
+  </w:footnote>
+</w:footnotes>
+</file>
+
+<file path=word/header1.xml><?xml version="1.0" encoding="utf-8"?>
+<w:hdr xmlns:wpc="http://schemas.microsoft.com/office/word/2010/wordprocessingCanvas" xmlns:cx="http://schemas.microsoft.com/office/drawing/2014/chartex" xmlns:cx1="http://schemas.microsoft.com/office/drawing/2015/9/8/chartex" xmlns:cx2="http://schemas.microsoft.com/office/drawing/2015/10/21/chartex" xmlns:cx3="http://schemas.microsoft.com/office/drawing/2016/5/9/chartex" xmlns:cx4="http://schemas.microsoft.com/office/drawing/2016/5/10/chartex" xmlns:cx5="http://schemas.microsoft.com/office/drawing/2016/5/11/chartex" xmlns:cx6="http://schemas.microsoft.com/office/drawing/2016/5/12/chartex" xmlns:cx7="http://schemas.microsoft.com/office/drawing/2016/5/13/chartex" xmlns:cx8="http://schemas.microsoft.com/office/drawing/2016/5/14/chartex" xmlns:mc="http://schemas.openxmlformats.org/markup-compatibility/2006" xmlns:aink="http://schemas.microsoft.com/office/drawing/2016/ink" xmlns:am3d="http://schemas.microsoft.com/office/drawing/2017/model3d" xmlns:o="urn:schemas-microsoft-com:office:office" xmlns:oel="http://schemas.microsoft.com/office/2019/extlst" xmlns:r="http://schemas.openxmlformats.org/officeDocument/2006/relationships" xmlns:m="http://schemas.openxmlformats.org/officeDocument/2006/math" xmlns:v="urn:schemas-microsoft-com:vml" xmlns:wp14="http://schemas.microsoft.com/office/word/2010/wordprocessingDrawing" xmlns:wp="http://schemas.openxmlformats.org/drawingml/2006/wordprocessingDrawing" xmlns:w10="urn:schemas-microsoft-com:office:word" xmlns:w="http://schemas.openxmlformats.org/wordprocessingml/2006/main" xmlns:w14="http://schemas.microsoft.com/office/word/2010/wordml" xmlns:w15="http://schemas.microsoft.com/office/word/2012/wordml" xmlns:w16cex="http://schemas.microsoft.com/office/word/2018/wordml/cex" xmlns:w16cid="http://schemas.microsoft.com/office/word/2016/wordml/cid" xmlns:w16="http://schemas.microsoft.com/office/word/2018/wordml" xmlns:w16du="http://schemas.microsoft.com/office/word/2023/wordml/word16du" xmlns:w16sdtdh="http://schemas.microsoft.com/office/word/2020/wordml/sdtdatahash" xmlns:w16se="http://schemas.microsoft.com/office/word/2015/wordml/symex" xmlns:wpg="http://schemas.microsoft.com/office/word/2010/wordprocessingGroup" xmlns:wpi="http://schemas.microsoft.com/office/word/2010/wordprocessingInk" xmlns:wne="http://schemas.microsoft.com/office/word/2006/wordml" xmlns:wps="http://schemas.microsoft.com/office/word/2010/wordprocessingShape" mc:Ignorable="w14 w15 w16se w16cid w16 w16cex w16sdtdh wp14">
   <w:tbl>
     <w:tblPr>
-      <w:tblStyle w:val="TableNormal"/>
-      <w:bidiVisual w:val="0"/>
       <w:tblW w:w="0" w:type="auto"/>
       <w:tblLayout w:type="fixed"/>
       <w:tblLook w:val="06A0" w:firstRow="1" w:lastRow="0" w:firstColumn="1" w:lastColumn="0" w:noHBand="1" w:noVBand="1"/>
@@ -306,17 +285,13 @@
       <w:tc>
         <w:tcPr>
           <w:tcW w:w="3120" w:type="dxa"/>
-          <w:tcMar/>
         </w:tcPr>
         <w:p>
           <w:pPr>
             <w:pStyle w:val="Header"/>
-            <w:bidi w:val="0"/>
             <w:ind w:left="-115"/>
-            <w:jc w:val="left"/>
           </w:pPr>
           <w:r>
-            <w:rPr/>
             <w:t>Yuta Yamagai - 22156529</w:t>
           </w:r>
         </w:p>
@@ -324,38 +299,28 @@
       <w:tc>
         <w:tcPr>
           <w:tcW w:w="3120" w:type="dxa"/>
-          <w:tcMar/>
         </w:tcPr>
         <w:p>
           <w:pPr>
             <w:pStyle w:val="Header"/>
-            <w:bidi w:val="0"/>
             <w:jc w:val="center"/>
           </w:pPr>
           <w:r>
-            <w:rPr/>
-            <w:t xml:space="preserve">Yaroslav Volodin - </w:t>
-          </w:r>
-          <w:r>
-            <w:rPr/>
-            <w:t>21146084</w:t>
+            <w:t>Yaroslav Volodin - 21146084</w:t>
           </w:r>
         </w:p>
       </w:tc>
       <w:tc>
         <w:tcPr>
           <w:tcW w:w="3120" w:type="dxa"/>
-          <w:tcMar/>
         </w:tcPr>
         <w:p>
           <w:pPr>
             <w:pStyle w:val="Header"/>
-            <w:bidi w:val="0"/>
             <w:ind w:right="-115"/>
             <w:jc w:val="right"/>
           </w:pPr>
           <w:r>
-            <w:rPr/>
             <w:t>Group 3</w:t>
           </w:r>
         </w:p>
@@ -365,18 +330,17 @@
   <w:p>
     <w:pPr>
       <w:pStyle w:val="Header"/>
-      <w:bidi w:val="0"/>
     </w:pPr>
   </w:p>
 </w:hdr>
 </file>
 
 <file path=word/styles.xml><?xml version="1.0" encoding="utf-8"?>
-<w:styles xmlns:wp14="http://schemas.microsoft.com/office/word/2010/wordprocessingDrawing" xmlns:mc="http://schemas.openxmlformats.org/markup-compatibility/2006" xmlns:r="http://schemas.openxmlformats.org/officeDocument/2006/relationships" xmlns:w="http://schemas.openxmlformats.org/wordprocessingml/2006/main" xmlns:w14="http://schemas.microsoft.com/office/word/2010/wordml" xmlns:w15="http://schemas.microsoft.com/office/word/2012/wordml" mc:Ignorable="w14 w15 wp14">
+<w:styles xmlns:mc="http://schemas.openxmlformats.org/markup-compatibility/2006" xmlns:r="http://schemas.openxmlformats.org/officeDocument/2006/relationships" xmlns:w="http://schemas.openxmlformats.org/wordprocessingml/2006/main" xmlns:w14="http://schemas.microsoft.com/office/word/2010/wordml" xmlns:w15="http://schemas.microsoft.com/office/word/2012/wordml" xmlns:w16cex="http://schemas.microsoft.com/office/word/2018/wordml/cex" xmlns:w16cid="http://schemas.microsoft.com/office/word/2016/wordml/cid" xmlns:w16="http://schemas.microsoft.com/office/word/2018/wordml" xmlns:w16sdtdh="http://schemas.microsoft.com/office/word/2020/wordml/sdtdatahash" xmlns:w16se="http://schemas.microsoft.com/office/word/2015/wordml/symex" mc:Ignorable="w14 w15 w16se w16cid w16 w16cex w16sdtdh">
   <w:docDefaults>
     <w:rPrDefault>
       <w:rPr>
-        <w:rFonts w:asciiTheme="minorHAnsi" w:hAnsiTheme="minorHAnsi" w:eastAsiaTheme="minorHAnsi" w:cstheme="minorBidi"/>
+        <w:rFonts w:asciiTheme="minorHAnsi" w:eastAsiaTheme="minorHAnsi" w:hAnsiTheme="minorHAnsi" w:cstheme="minorBidi"/>
         <w:sz w:val="22"/>
         <w:szCs w:val="22"/>
         <w:lang w:val="en-US" w:eastAsia="en-US" w:bidi="ar-SA"/>
@@ -388,17 +352,17 @@
       </w:pPr>
     </w:pPrDefault>
   </w:docDefaults>
-  <w:latentStyles w:defLockedState="0" w:defUIPriority="99" w:defSemiHidden="0" w:defUnhideWhenUsed="0" w:defQFormat="0" w:count="371">
+  <w:latentStyles w:defLockedState="0" w:defUIPriority="99" w:defSemiHidden="0" w:defUnhideWhenUsed="0" w:defQFormat="0" w:count="376">
     <w:lsdException w:name="Normal" w:uiPriority="0" w:qFormat="1"/>
     <w:lsdException w:name="heading 1" w:uiPriority="9" w:qFormat="1"/>
-    <w:lsdException w:name="heading 2" w:uiPriority="9" w:semiHidden="1" w:unhideWhenUsed="1" w:qFormat="1"/>
-    <w:lsdException w:name="heading 3" w:uiPriority="9" w:semiHidden="1" w:unhideWhenUsed="1" w:qFormat="1"/>
-    <w:lsdException w:name="heading 4" w:uiPriority="9" w:semiHidden="1" w:unhideWhenUsed="1" w:qFormat="1"/>
-    <w:lsdException w:name="heading 5" w:uiPriority="9" w:semiHidden="1" w:unhideWhenUsed="1" w:qFormat="1"/>
-    <w:lsdException w:name="heading 6" w:uiPriority="9" w:semiHidden="1" w:unhideWhenUsed="1" w:qFormat="1"/>
-    <w:lsdException w:name="heading 7" w:uiPriority="9" w:semiHidden="1" w:unhideWhenUsed="1" w:qFormat="1"/>
-    <w:lsdException w:name="heading 8" w:uiPriority="9" w:semiHidden="1" w:unhideWhenUsed="1" w:qFormat="1"/>
-    <w:lsdException w:name="heading 9" w:uiPriority="9" w:semiHidden="1" w:unhideWhenUsed="1" w:qFormat="1"/>
+    <w:lsdException w:name="heading 2" w:semiHidden="1" w:uiPriority="9" w:unhideWhenUsed="1" w:qFormat="1"/>
+    <w:lsdException w:name="heading 3" w:semiHidden="1" w:uiPriority="9" w:unhideWhenUsed="1" w:qFormat="1"/>
+    <w:lsdException w:name="heading 4" w:semiHidden="1" w:uiPriority="9" w:unhideWhenUsed="1" w:qFormat="1"/>
+    <w:lsdException w:name="heading 5" w:semiHidden="1" w:uiPriority="9" w:unhideWhenUsed="1" w:qFormat="1"/>
+    <w:lsdException w:name="heading 6" w:semiHidden="1" w:uiPriority="9" w:unhideWhenUsed="1" w:qFormat="1"/>
+    <w:lsdException w:name="heading 7" w:semiHidden="1" w:uiPriority="9" w:unhideWhenUsed="1" w:qFormat="1"/>
+    <w:lsdException w:name="heading 8" w:semiHidden="1" w:uiPriority="9" w:unhideWhenUsed="1" w:qFormat="1"/>
+    <w:lsdException w:name="heading 9" w:semiHidden="1" w:uiPriority="9" w:unhideWhenUsed="1" w:qFormat="1"/>
     <w:lsdException w:name="index 1" w:semiHidden="1" w:unhideWhenUsed="1"/>
     <w:lsdException w:name="index 2" w:semiHidden="1" w:unhideWhenUsed="1"/>
     <w:lsdException w:name="index 3" w:semiHidden="1" w:unhideWhenUsed="1"/>
@@ -408,22 +372,22 @@
     <w:lsdException w:name="index 7" w:semiHidden="1" w:unhideWhenUsed="1"/>
     <w:lsdException w:name="index 8" w:semiHidden="1" w:unhideWhenUsed="1"/>
     <w:lsdException w:name="index 9" w:semiHidden="1" w:unhideWhenUsed="1"/>
-    <w:lsdException w:name="toc 1" w:uiPriority="39" w:semiHidden="1" w:unhideWhenUsed="1"/>
-    <w:lsdException w:name="toc 2" w:uiPriority="39" w:semiHidden="1" w:unhideWhenUsed="1"/>
-    <w:lsdException w:name="toc 3" w:uiPriority="39" w:semiHidden="1" w:unhideWhenUsed="1"/>
-    <w:lsdException w:name="toc 4" w:uiPriority="39" w:semiHidden="1" w:unhideWhenUsed="1"/>
-    <w:lsdException w:name="toc 5" w:uiPriority="39" w:semiHidden="1" w:unhideWhenUsed="1"/>
-    <w:lsdException w:name="toc 6" w:uiPriority="39" w:semiHidden="1" w:unhideWhenUsed="1"/>
-    <w:lsdException w:name="toc 7" w:uiPriority="39" w:semiHidden="1" w:unhideWhenUsed="1"/>
-    <w:lsdException w:name="toc 8" w:uiPriority="39" w:semiHidden="1" w:unhideWhenUsed="1"/>
-    <w:lsdException w:name="toc 9" w:uiPriority="39" w:semiHidden="1" w:unhideWhenUsed="1"/>
+    <w:lsdException w:name="toc 1" w:semiHidden="1" w:uiPriority="39" w:unhideWhenUsed="1"/>
+    <w:lsdException w:name="toc 2" w:semiHidden="1" w:uiPriority="39" w:unhideWhenUsed="1"/>
+    <w:lsdException w:name="toc 3" w:semiHidden="1" w:uiPriority="39" w:unhideWhenUsed="1"/>
+    <w:lsdException w:name="toc 4" w:semiHidden="1" w:uiPriority="39" w:unhideWhenUsed="1"/>
+    <w:lsdException w:name="toc 5" w:semiHidden="1" w:uiPriority="39" w:unhideWhenUsed="1"/>
+    <w:lsdException w:name="toc 6" w:semiHidden="1" w:uiPriority="39" w:unhideWhenUsed="1"/>
+    <w:lsdException w:name="toc 7" w:semiHidden="1" w:uiPriority="39" w:unhideWhenUsed="1"/>
+    <w:lsdException w:name="toc 8" w:semiHidden="1" w:uiPriority="39" w:unhideWhenUsed="1"/>
+    <w:lsdException w:name="toc 9" w:semiHidden="1" w:uiPriority="39" w:unhideWhenUsed="1"/>
     <w:lsdException w:name="Normal Indent" w:semiHidden="1" w:unhideWhenUsed="1"/>
     <w:lsdException w:name="footnote text" w:semiHidden="1" w:unhideWhenUsed="1"/>
     <w:lsdException w:name="annotation text" w:semiHidden="1" w:unhideWhenUsed="1"/>
     <w:lsdException w:name="header" w:semiHidden="1" w:unhideWhenUsed="1"/>
     <w:lsdException w:name="footer" w:semiHidden="1" w:unhideWhenUsed="1"/>
     <w:lsdException w:name="index heading" w:semiHidden="1" w:unhideWhenUsed="1"/>
-    <w:lsdException w:name="caption" w:uiPriority="35" w:semiHidden="1" w:unhideWhenUsed="1" w:qFormat="1"/>
+    <w:lsdException w:name="caption" w:semiHidden="1" w:uiPriority="35" w:unhideWhenUsed="1" w:qFormat="1"/>
     <w:lsdException w:name="table of figures" w:semiHidden="1" w:unhideWhenUsed="1"/>
     <w:lsdException w:name="envelope address" w:semiHidden="1" w:unhideWhenUsed="1"/>
     <w:lsdException w:name="envelope return" w:semiHidden="1" w:unhideWhenUsed="1"/>
@@ -454,7 +418,7 @@
     <w:lsdException w:name="Title" w:uiPriority="10" w:qFormat="1"/>
     <w:lsdException w:name="Closing" w:semiHidden="1" w:unhideWhenUsed="1"/>
     <w:lsdException w:name="Signature" w:semiHidden="1" w:unhideWhenUsed="1"/>
-    <w:lsdException w:name="Default Paragraph Font" w:uiPriority="1" w:semiHidden="1" w:unhideWhenUsed="1"/>
+    <w:lsdException w:name="Default Paragraph Font" w:semiHidden="1" w:uiPriority="1" w:unhideWhenUsed="1"/>
     <w:lsdException w:name="Body Text" w:semiHidden="1" w:unhideWhenUsed="1"/>
     <w:lsdException w:name="Body Text Indent" w:semiHidden="1" w:unhideWhenUsed="1"/>
     <w:lsdException w:name="List Continue" w:semiHidden="1" w:unhideWhenUsed="1"/>
@@ -494,7 +458,6 @@
     <w:lsdException w:name="HTML Sample" w:semiHidden="1" w:unhideWhenUsed="1"/>
     <w:lsdException w:name="HTML Typewriter" w:semiHidden="1" w:unhideWhenUsed="1"/>
     <w:lsdException w:name="HTML Variable" w:semiHidden="1" w:unhideWhenUsed="1"/>
-    <w:lsdException w:name="Normal Table" w:semiHidden="1" w:unhideWhenUsed="1"/>
     <w:lsdException w:name="annotation subject" w:semiHidden="1" w:unhideWhenUsed="1"/>
     <w:lsdException w:name="No List" w:semiHidden="1" w:unhideWhenUsed="1"/>
     <w:lsdException w:name="Outline List 1" w:semiHidden="1" w:unhideWhenUsed="1"/>
@@ -537,11 +500,8 @@
     <w:lsdException w:name="Table Contemporary" w:semiHidden="1" w:unhideWhenUsed="1"/>
     <w:lsdException w:name="Table Elegant" w:semiHidden="1" w:unhideWhenUsed="1"/>
     <w:lsdException w:name="Table Professional" w:semiHidden="1" w:unhideWhenUsed="1"/>
-    <w:lsdException w:name="Table Subtle 1" w:semiHidden="1" w:unhideWhenUsed="1"/>
     <w:lsdException w:name="Table Subtle 2" w:semiHidden="1" w:unhideWhenUsed="1"/>
     <w:lsdException w:name="Table Web 1" w:semiHidden="1" w:unhideWhenUsed="1"/>
-    <w:lsdException w:name="Table Web 2" w:semiHidden="1" w:unhideWhenUsed="1"/>
-    <w:lsdException w:name="Table Web 3" w:semiHidden="1" w:unhideWhenUsed="1"/>
     <w:lsdException w:name="Balloon Text" w:semiHidden="1" w:unhideWhenUsed="1"/>
     <w:lsdException w:name="Table Grid" w:uiPriority="39"/>
     <w:lsdException w:name="Table Theme" w:semiHidden="1" w:unhideWhenUsed="1"/>
@@ -654,8 +614,8 @@
     <w:lsdException w:name="Subtle Reference" w:uiPriority="31" w:qFormat="1"/>
     <w:lsdException w:name="Intense Reference" w:uiPriority="32" w:qFormat="1"/>
     <w:lsdException w:name="Book Title" w:uiPriority="33" w:qFormat="1"/>
-    <w:lsdException w:name="Bibliography" w:uiPriority="37" w:semiHidden="1" w:unhideWhenUsed="1"/>
-    <w:lsdException w:name="TOC Heading" w:uiPriority="39" w:semiHidden="1" w:unhideWhenUsed="1" w:qFormat="1"/>
+    <w:lsdException w:name="Bibliography" w:semiHidden="1" w:uiPriority="37" w:unhideWhenUsed="1"/>
+    <w:lsdException w:name="TOC Heading" w:semiHidden="1" w:uiPriority="39" w:unhideWhenUsed="1" w:qFormat="1"/>
     <w:lsdException w:name="Plain Table 1" w:uiPriority="41"/>
     <w:lsdException w:name="Plain Table 2" w:uiPriority="42"/>
     <w:lsdException w:name="Plain Table 3" w:uiPriority="43"/>
@@ -760,18 +720,64 @@
     <w:lsdException w:name="List Table 5 Dark Accent 6" w:uiPriority="50"/>
     <w:lsdException w:name="List Table 6 Colorful Accent 6" w:uiPriority="51"/>
     <w:lsdException w:name="List Table 7 Colorful Accent 6" w:uiPriority="52"/>
+    <w:lsdException w:name="Mention" w:semiHidden="1" w:unhideWhenUsed="1"/>
+    <w:lsdException w:name="Smart Hyperlink" w:semiHidden="1" w:unhideWhenUsed="1"/>
+    <w:lsdException w:name="Hashtag" w:semiHidden="1" w:unhideWhenUsed="1"/>
+    <w:lsdException w:name="Unresolved Mention" w:semiHidden="1" w:unhideWhenUsed="1"/>
+    <w:lsdException w:name="Smart Link" w:semiHidden="1" w:unhideWhenUsed="1"/>
   </w:latentStyles>
-  <w:style w:type="paragraph" w:styleId="Normal" w:default="1">
+  <w:style w:type="paragraph" w:default="1" w:styleId="Normal">
     <w:name w:val="Normal"/>
     <w:qFormat/>
   </w:style>
-  <w:style w:type="character" w:styleId="DefaultParagraphFont" w:default="1">
+  <w:style w:type="paragraph" w:styleId="Heading1">
+    <w:name w:val="heading 1"/>
+    <w:basedOn w:val="Normal"/>
+    <w:next w:val="Normal"/>
+    <w:link w:val="Heading1Char"/>
+    <w:uiPriority w:val="9"/>
+    <w:qFormat/>
+    <w:pPr>
+      <w:keepNext/>
+      <w:keepLines/>
+      <w:spacing w:before="240" w:after="0"/>
+      <w:outlineLvl w:val="0"/>
+    </w:pPr>
+    <w:rPr>
+      <w:rFonts w:asciiTheme="majorHAnsi" w:eastAsiaTheme="majorEastAsia" w:hAnsiTheme="majorHAnsi" w:cstheme="majorBidi"/>
+      <w:color w:val="2F5496" w:themeColor="accent1" w:themeShade="BF"/>
+      <w:sz w:val="32"/>
+      <w:szCs w:val="32"/>
+    </w:rPr>
+  </w:style>
+  <w:style w:type="paragraph" w:styleId="Heading2">
+    <w:name w:val="heading 2"/>
+    <w:basedOn w:val="Normal"/>
+    <w:next w:val="Normal"/>
+    <w:link w:val="Heading2Char"/>
+    <w:uiPriority w:val="9"/>
+    <w:unhideWhenUsed/>
+    <w:qFormat/>
+    <w:pPr>
+      <w:keepNext/>
+      <w:keepLines/>
+      <w:spacing w:before="40" w:after="0"/>
+      <w:outlineLvl w:val="1"/>
+    </w:pPr>
+    <w:rPr>
+      <w:rFonts w:asciiTheme="majorHAnsi" w:eastAsiaTheme="majorEastAsia" w:hAnsiTheme="majorHAnsi" w:cstheme="majorBidi"/>
+      <w:color w:val="2F5496" w:themeColor="accent1" w:themeShade="BF"/>
+      <w:sz w:val="26"/>
+      <w:szCs w:val="26"/>
+    </w:rPr>
+  </w:style>
+  <w:style w:type="character" w:default="1" w:styleId="DefaultParagraphFont">
     <w:name w:val="Default Paragraph Font"/>
     <w:uiPriority w:val="1"/>
     <w:semiHidden/>
     <w:unhideWhenUsed/>
   </w:style>
-  <w:style w:type="table" w:styleId="TableNormal" w:default="1">
+  <w:style w:type="table" w:default="1" w:styleId="TableNormal">
     <w:name w:val="Normal Table"/>
     <w:uiPriority w:val="99"/>
     <w:semiHidden/>
@@ -786,149 +792,101 @@
       </w:tblCellMar>
     </w:tblPr>
   </w:style>
-  <w:style w:type="numbering" w:styleId="NoList" w:default="1">
+  <w:style w:type="numbering" w:default="1" w:styleId="NoList">
     <w:name w:val="No List"/>
     <w:uiPriority w:val="99"/>
     <w:semiHidden/>
     <w:unhideWhenUsed/>
   </w:style>
-  <w:style xmlns:w="http://schemas.openxmlformats.org/wordprocessingml/2006/main" w:type="table" w:styleId="TableGrid">
-    <w:name xmlns:w="http://schemas.openxmlformats.org/wordprocessingml/2006/main" w:val="Table Grid"/>
-    <w:basedOn xmlns:w="http://schemas.openxmlformats.org/wordprocessingml/2006/main" w:val="TableNormal"/>
-    <w:uiPriority xmlns:w="http://schemas.openxmlformats.org/wordprocessingml/2006/main" w:val="59"/>
-    <w:rsid xmlns:w="http://schemas.openxmlformats.org/wordprocessingml/2006/main" w:val="00FB4123"/>
-    <w:pPr xmlns:w="http://schemas.openxmlformats.org/wordprocessingml/2006/main">
+  <w:style w:type="table" w:styleId="TableGrid">
+    <w:name w:val="Table Grid"/>
+    <w:basedOn w:val="TableNormal"/>
+    <w:uiPriority w:val="59"/>
+    <w:rsid w:val="00FB4123"/>
+    <w:pPr>
       <w:spacing w:after="0" w:line="240" w:lineRule="auto"/>
     </w:pPr>
-    <w:tblPr xmlns:w="http://schemas.openxmlformats.org/wordprocessingml/2006/main">
-      <w:tblInd w:w="0" w:type="dxa"/>
+    <w:tblPr>
       <w:tblBorders>
-        <w:top w:val="single" w:color="000000" w:themeColor="text1" w:sz="4" w:space="0"/>
-        <w:left w:val="single" w:color="000000" w:themeColor="text1" w:sz="4" w:space="0"/>
-        <w:bottom w:val="single" w:color="000000" w:themeColor="text1" w:sz="4" w:space="0"/>
-        <w:right w:val="single" w:color="000000" w:themeColor="text1" w:sz="4" w:space="0"/>
-        <w:insideH w:val="single" w:color="000000" w:themeColor="text1" w:sz="4" w:space="0"/>
-        <w:insideV w:val="single" w:color="000000" w:themeColor="text1" w:sz="4" w:space="0"/>
+        <w:top w:val="single" w:sz="4" w:space="0" w:color="000000" w:themeColor="text1"/>
+        <w:left w:val="single" w:sz="4" w:space="0" w:color="000000" w:themeColor="text1"/>
+        <w:bottom w:val="single" w:sz="4" w:space="0" w:color="000000" w:themeColor="text1"/>
+        <w:right w:val="single" w:sz="4" w:space="0" w:color="000000" w:themeColor="text1"/>
+        <w:insideH w:val="single" w:sz="4" w:space="0" w:color="000000" w:themeColor="text1"/>
+        <w:insideV w:val="single" w:sz="4" w:space="0" w:color="000000" w:themeColor="text1"/>
       </w:tblBorders>
-      <w:tblCellMar>
-        <w:top w:w="0" w:type="dxa"/>
-        <w:left w:w="108" w:type="dxa"/>
-        <w:bottom w:w="0" w:type="dxa"/>
-        <w:right w:w="108" w:type="dxa"/>
-      </w:tblCellMar>
     </w:tblPr>
   </w:style>
-  <w:style xmlns:w14="http://schemas.microsoft.com/office/word/2010/wordml" xmlns:mc="http://schemas.openxmlformats.org/markup-compatibility/2006" xmlns:w="http://schemas.openxmlformats.org/wordprocessingml/2006/main" w:type="character" w:styleId="HeaderChar" w:customStyle="1" mc:Ignorable="w14">
-    <w:name xmlns:w="http://schemas.openxmlformats.org/wordprocessingml/2006/main" w:val="Header Char"/>
-    <w:basedOn xmlns:w="http://schemas.openxmlformats.org/wordprocessingml/2006/main" w:val="DefaultParagraphFont"/>
-    <w:link xmlns:w="http://schemas.openxmlformats.org/wordprocessingml/2006/main" w:val="Header"/>
-    <w:uiPriority xmlns:w="http://schemas.openxmlformats.org/wordprocessingml/2006/main" w:val="99"/>
-  </w:style>
-  <w:style xmlns:w14="http://schemas.microsoft.com/office/word/2010/wordml" xmlns:mc="http://schemas.openxmlformats.org/markup-compatibility/2006" xmlns:w="http://schemas.openxmlformats.org/wordprocessingml/2006/main" w:type="paragraph" w:styleId="Header" mc:Ignorable="w14">
-    <w:name xmlns:w="http://schemas.openxmlformats.org/wordprocessingml/2006/main" w:val="header"/>
-    <w:basedOn xmlns:w="http://schemas.openxmlformats.org/wordprocessingml/2006/main" w:val="Normal"/>
-    <w:link xmlns:w="http://schemas.openxmlformats.org/wordprocessingml/2006/main" w:val="HeaderChar"/>
-    <w:uiPriority xmlns:w="http://schemas.openxmlformats.org/wordprocessingml/2006/main" w:val="99"/>
-    <w:unhideWhenUsed xmlns:w="http://schemas.openxmlformats.org/wordprocessingml/2006/main"/>
-    <w:pPr xmlns:w="http://schemas.openxmlformats.org/wordprocessingml/2006/main">
-      <w:tabs xmlns:w="http://schemas.openxmlformats.org/wordprocessingml/2006/main">
+  <w:style w:type="character" w:customStyle="1" w:styleId="HeaderChar">
+    <w:name w:val="Header Char"/>
+    <w:basedOn w:val="DefaultParagraphFont"/>
+    <w:link w:val="Header"/>
+    <w:uiPriority w:val="99"/>
+  </w:style>
+  <w:style w:type="paragraph" w:styleId="Header">
+    <w:name w:val="header"/>
+    <w:basedOn w:val="Normal"/>
+    <w:link w:val="HeaderChar"/>
+    <w:uiPriority w:val="99"/>
+    <w:unhideWhenUsed/>
+    <w:pPr>
+      <w:tabs>
         <w:tab w:val="center" w:pos="4680"/>
         <w:tab w:val="right" w:pos="9360"/>
       </w:tabs>
-      <w:spacing xmlns:w="http://schemas.openxmlformats.org/wordprocessingml/2006/main" w:after="0" w:line="240" w:lineRule="auto"/>
+      <w:spacing w:after="0" w:line="240" w:lineRule="auto"/>
     </w:pPr>
   </w:style>
-  <w:style xmlns:w14="http://schemas.microsoft.com/office/word/2010/wordml" xmlns:mc="http://schemas.openxmlformats.org/markup-compatibility/2006" xmlns:w="http://schemas.openxmlformats.org/wordprocessingml/2006/main" w:type="character" w:styleId="FooterChar" w:customStyle="1" mc:Ignorable="w14">
-    <w:name xmlns:w="http://schemas.openxmlformats.org/wordprocessingml/2006/main" w:val="Footer Char"/>
-    <w:basedOn xmlns:w="http://schemas.openxmlformats.org/wordprocessingml/2006/main" w:val="DefaultParagraphFont"/>
-    <w:link xmlns:w="http://schemas.openxmlformats.org/wordprocessingml/2006/main" w:val="Footer"/>
-    <w:uiPriority xmlns:w="http://schemas.openxmlformats.org/wordprocessingml/2006/main" w:val="99"/>
-  </w:style>
-  <w:style xmlns:w14="http://schemas.microsoft.com/office/word/2010/wordml" xmlns:mc="http://schemas.openxmlformats.org/markup-compatibility/2006" xmlns:w="http://schemas.openxmlformats.org/wordprocessingml/2006/main" w:type="paragraph" w:styleId="Footer" mc:Ignorable="w14">
-    <w:name xmlns:w="http://schemas.openxmlformats.org/wordprocessingml/2006/main" w:val="footer"/>
-    <w:basedOn xmlns:w="http://schemas.openxmlformats.org/wordprocessingml/2006/main" w:val="Normal"/>
-    <w:link xmlns:w="http://schemas.openxmlformats.org/wordprocessingml/2006/main" w:val="FooterChar"/>
-    <w:uiPriority xmlns:w="http://schemas.openxmlformats.org/wordprocessingml/2006/main" w:val="99"/>
-    <w:unhideWhenUsed xmlns:w="http://schemas.openxmlformats.org/wordprocessingml/2006/main"/>
-    <w:pPr xmlns:w="http://schemas.openxmlformats.org/wordprocessingml/2006/main">
-      <w:tabs xmlns:w="http://schemas.openxmlformats.org/wordprocessingml/2006/main">
+  <w:style w:type="character" w:customStyle="1" w:styleId="FooterChar">
+    <w:name w:val="Footer Char"/>
+    <w:basedOn w:val="DefaultParagraphFont"/>
+    <w:link w:val="Footer"/>
+    <w:uiPriority w:val="99"/>
+  </w:style>
+  <w:style w:type="paragraph" w:styleId="Footer">
+    <w:name w:val="footer"/>
+    <w:basedOn w:val="Normal"/>
+    <w:link w:val="FooterChar"/>
+    <w:uiPriority w:val="99"/>
+    <w:unhideWhenUsed/>
+    <w:pPr>
+      <w:tabs>
         <w:tab w:val="center" w:pos="4680"/>
         <w:tab w:val="right" w:pos="9360"/>
       </w:tabs>
-      <w:spacing xmlns:w="http://schemas.openxmlformats.org/wordprocessingml/2006/main" w:after="0" w:line="240" w:lineRule="auto"/>
+      <w:spacing w:after="0" w:line="240" w:lineRule="auto"/>
     </w:pPr>
   </w:style>
-  <w:style xmlns:w14="http://schemas.microsoft.com/office/word/2010/wordml" xmlns:mc="http://schemas.openxmlformats.org/markup-compatibility/2006" xmlns:w="http://schemas.openxmlformats.org/wordprocessingml/2006/main" w:type="character" w:styleId="Heading1Char" w:customStyle="1" mc:Ignorable="w14">
-    <w:name xmlns:w="http://schemas.openxmlformats.org/wordprocessingml/2006/main" w:val="Heading 1 Char"/>
-    <w:basedOn xmlns:w="http://schemas.openxmlformats.org/wordprocessingml/2006/main" w:val="DefaultParagraphFont"/>
-    <w:link xmlns:w="http://schemas.openxmlformats.org/wordprocessingml/2006/main" w:val="Heading1"/>
-    <w:uiPriority xmlns:w="http://schemas.openxmlformats.org/wordprocessingml/2006/main" w:val="9"/>
-    <w:rPr xmlns:w="http://schemas.openxmlformats.org/wordprocessingml/2006/main">
-      <w:rFonts w:asciiTheme="majorHAnsi" w:hAnsiTheme="majorHAnsi" w:eastAsiaTheme="majorEastAsia" w:cstheme="majorBidi"/>
-      <w:color w:val="2E74B5" w:themeColor="accent1" w:themeShade="BF"/>
+  <w:style w:type="character" w:customStyle="1" w:styleId="Heading1Char">
+    <w:name w:val="Heading 1 Char"/>
+    <w:basedOn w:val="DefaultParagraphFont"/>
+    <w:link w:val="Heading1"/>
+    <w:uiPriority w:val="9"/>
+    <w:rPr>
+      <w:rFonts w:asciiTheme="majorHAnsi" w:eastAsiaTheme="majorEastAsia" w:hAnsiTheme="majorHAnsi" w:cstheme="majorBidi"/>
+      <w:color w:val="2F5496" w:themeColor="accent1" w:themeShade="BF"/>
       <w:sz w:val="32"/>
       <w:szCs w:val="32"/>
     </w:rPr>
   </w:style>
-  <w:style xmlns:w14="http://schemas.microsoft.com/office/word/2010/wordml" xmlns:mc="http://schemas.openxmlformats.org/markup-compatibility/2006" xmlns:w="http://schemas.openxmlformats.org/wordprocessingml/2006/main" w:type="paragraph" w:styleId="Heading1" mc:Ignorable="w14">
-    <w:name xmlns:w="http://schemas.openxmlformats.org/wordprocessingml/2006/main" w:val="heading 1"/>
-    <w:basedOn xmlns:w="http://schemas.openxmlformats.org/wordprocessingml/2006/main" w:val="Normal"/>
-    <w:next xmlns:w="http://schemas.openxmlformats.org/wordprocessingml/2006/main" w:val="Normal"/>
-    <w:link xmlns:w="http://schemas.openxmlformats.org/wordprocessingml/2006/main" w:val="Heading1Char"/>
-    <w:uiPriority xmlns:w="http://schemas.openxmlformats.org/wordprocessingml/2006/main" w:val="9"/>
-    <w:qFormat xmlns:w="http://schemas.openxmlformats.org/wordprocessingml/2006/main"/>
-    <w:pPr xmlns:w="http://schemas.openxmlformats.org/wordprocessingml/2006/main">
-      <w:keepNext xmlns:w="http://schemas.openxmlformats.org/wordprocessingml/2006/main"/>
-      <w:keepLines xmlns:w="http://schemas.openxmlformats.org/wordprocessingml/2006/main"/>
-      <w:spacing xmlns:w="http://schemas.openxmlformats.org/wordprocessingml/2006/main" w:before="240" w:after="0"/>
-      <w:outlineLvl xmlns:w="http://schemas.openxmlformats.org/wordprocessingml/2006/main" w:val="0"/>
-    </w:pPr>
-    <w:rPr xmlns:w="http://schemas.openxmlformats.org/wordprocessingml/2006/main">
-      <w:rFonts w:asciiTheme="majorHAnsi" w:hAnsiTheme="majorHAnsi" w:eastAsiaTheme="majorEastAsia" w:cstheme="majorBidi"/>
-      <w:color w:val="2E74B5" w:themeColor="accent1" w:themeShade="BF"/>
-      <w:sz w:val="32"/>
-      <w:szCs w:val="32"/>
-    </w:rPr>
-  </w:style>
-  <w:style xmlns:w14="http://schemas.microsoft.com/office/word/2010/wordml" xmlns:mc="http://schemas.openxmlformats.org/markup-compatibility/2006" xmlns:w="http://schemas.openxmlformats.org/wordprocessingml/2006/main" w:type="character" w:styleId="Heading2Char" w:customStyle="1" mc:Ignorable="w14">
-    <w:name xmlns:w="http://schemas.openxmlformats.org/wordprocessingml/2006/main" w:val="Heading 2 Char"/>
-    <w:basedOn xmlns:w="http://schemas.openxmlformats.org/wordprocessingml/2006/main" w:val="DefaultParagraphFont"/>
-    <w:link xmlns:w="http://schemas.openxmlformats.org/wordprocessingml/2006/main" w:val="Heading2"/>
-    <w:uiPriority xmlns:w="http://schemas.openxmlformats.org/wordprocessingml/2006/main" w:val="9"/>
-    <w:rPr xmlns:w="http://schemas.openxmlformats.org/wordprocessingml/2006/main">
-      <w:rFonts w:asciiTheme="majorHAnsi" w:hAnsiTheme="majorHAnsi" w:eastAsiaTheme="majorEastAsia" w:cstheme="majorBidi"/>
-      <w:color w:val="2E74B5" w:themeColor="accent1" w:themeShade="BF"/>
+  <w:style w:type="character" w:customStyle="1" w:styleId="Heading2Char">
+    <w:name w:val="Heading 2 Char"/>
+    <w:basedOn w:val="DefaultParagraphFont"/>
+    <w:link w:val="Heading2"/>
+    <w:uiPriority w:val="9"/>
+    <w:rPr>
+      <w:rFonts w:asciiTheme="majorHAnsi" w:eastAsiaTheme="majorEastAsia" w:hAnsiTheme="majorHAnsi" w:cstheme="majorBidi"/>
+      <w:color w:val="2F5496" w:themeColor="accent1" w:themeShade="BF"/>
       <w:sz w:val="26"/>
       <w:szCs w:val="26"/>
     </w:rPr>
   </w:style>
-  <w:style xmlns:w14="http://schemas.microsoft.com/office/word/2010/wordml" xmlns:mc="http://schemas.openxmlformats.org/markup-compatibility/2006" xmlns:w="http://schemas.openxmlformats.org/wordprocessingml/2006/main" w:type="paragraph" w:styleId="Heading2" mc:Ignorable="w14">
-    <w:name xmlns:w="http://schemas.openxmlformats.org/wordprocessingml/2006/main" w:val="heading 2"/>
-    <w:basedOn xmlns:w="http://schemas.openxmlformats.org/wordprocessingml/2006/main" w:val="Normal"/>
-    <w:next xmlns:w="http://schemas.openxmlformats.org/wordprocessingml/2006/main" w:val="Normal"/>
-    <w:link xmlns:w="http://schemas.openxmlformats.org/wordprocessingml/2006/main" w:val="Heading2Char"/>
-    <w:uiPriority xmlns:w="http://schemas.openxmlformats.org/wordprocessingml/2006/main" w:val="9"/>
-    <w:unhideWhenUsed xmlns:w="http://schemas.openxmlformats.org/wordprocessingml/2006/main"/>
-    <w:qFormat xmlns:w="http://schemas.openxmlformats.org/wordprocessingml/2006/main"/>
-    <w:pPr xmlns:w="http://schemas.openxmlformats.org/wordprocessingml/2006/main">
-      <w:keepNext xmlns:w="http://schemas.openxmlformats.org/wordprocessingml/2006/main"/>
-      <w:keepLines xmlns:w="http://schemas.openxmlformats.org/wordprocessingml/2006/main"/>
-      <w:spacing xmlns:w="http://schemas.openxmlformats.org/wordprocessingml/2006/main" w:before="40" w:after="0"/>
-      <w:outlineLvl xmlns:w="http://schemas.openxmlformats.org/wordprocessingml/2006/main" w:val="1"/>
-    </w:pPr>
-    <w:rPr xmlns:w="http://schemas.openxmlformats.org/wordprocessingml/2006/main">
-      <w:rFonts w:asciiTheme="majorHAnsi" w:hAnsiTheme="majorHAnsi" w:eastAsiaTheme="majorEastAsia" w:cstheme="majorBidi"/>
-      <w:color w:val="2E74B5" w:themeColor="accent1" w:themeShade="BF"/>
-      <w:sz w:val="26"/>
-      <w:szCs w:val="26"/>
-    </w:rPr>
-  </w:style>
-  <w:style xmlns:w14="http://schemas.microsoft.com/office/word/2010/wordml" xmlns:mc="http://schemas.openxmlformats.org/markup-compatibility/2006" xmlns:w="http://schemas.openxmlformats.org/wordprocessingml/2006/main" w:type="character" w:styleId="Hyperlink" mc:Ignorable="w14">
-    <w:name xmlns:w="http://schemas.openxmlformats.org/wordprocessingml/2006/main" w:val="Hyperlink"/>
-    <w:basedOn xmlns:w="http://schemas.openxmlformats.org/wordprocessingml/2006/main" w:val="DefaultParagraphFont"/>
-    <w:uiPriority xmlns:w="http://schemas.openxmlformats.org/wordprocessingml/2006/main" w:val="99"/>
-    <w:unhideWhenUsed xmlns:w="http://schemas.openxmlformats.org/wordprocessingml/2006/main"/>
-    <w:rPr xmlns:w="http://schemas.openxmlformats.org/wordprocessingml/2006/main">
+  <w:style w:type="character" w:styleId="Hyperlink">
+    <w:name w:val="Hyperlink"/>
+    <w:basedOn w:val="DefaultParagraphFont"/>
+    <w:uiPriority w:val="99"/>
+    <w:unhideWhenUsed/>
+    <w:rPr>
       <w:color w:val="0563C1" w:themeColor="hyperlink"/>
       <w:u w:val="single"/>
     </w:rPr>

</xml_diff>